<commit_message>
made PDF from doc files
</commit_message>
<xml_diff>
--- a/documentatie/Handleiding.docx
+++ b/documentatie/Handleiding.docx
@@ -5,36 +5,48 @@
     <w:p>
       <w:pPr>
         <w:pStyle w:val="Heading1"/>
-      </w:pPr>
-      <w:r>
-        <w:t>Handleiding</w:t>
-      </w:r>
-    </w:p>
-    <w:p>
-      <w:pPr>
         <w:rPr>
           <w:lang w:val="en-US"/>
         </w:rPr>
       </w:pPr>
+      <w:proofErr w:type="spellStart"/>
       <w:r>
         <w:rPr>
           <w:lang w:val="en-US"/>
         </w:rPr>
+        <w:t>Handleiding</w:t>
+      </w:r>
+      <w:proofErr w:type="spellEnd"/>
+    </w:p>
+    <w:p>
+      <w:r>
         <w:t>YouTube</w:t>
       </w:r>
       <w:r>
-        <w:rPr>
-          <w:lang w:val="en-US"/>
-        </w:rPr>
         <w:t xml:space="preserve">: </w:t>
       </w:r>
-      <w:r>
-        <w:rPr>
-          <w:lang w:val="en-US"/>
-        </w:rPr>
-        <w:t>https://youtu.be/lM7YVpB4N0Y</w:t>
-      </w:r>
-    </w:p>
+      <w:hyperlink r:id="rId5" w:history="1">
+        <w:r>
+          <w:rPr>
+            <w:rStyle w:val="Hyperlink"/>
+          </w:rPr>
+          <w:t>https://y</w:t>
+        </w:r>
+        <w:r>
+          <w:rPr>
+            <w:rStyle w:val="Hyperlink"/>
+          </w:rPr>
+          <w:t>o</w:t>
+        </w:r>
+        <w:r>
+          <w:rPr>
+            <w:rStyle w:val="Hyperlink"/>
+          </w:rPr>
+          <w:t>utu.be/lM7YVpB4N0Y</w:t>
+        </w:r>
+      </w:hyperlink>
+    </w:p>
+    <w:p/>
     <w:p>
       <w:r>
         <w:t>In dit bestand ga i</w:t>
@@ -104,7 +116,7 @@
       <w:r>
         <w:t>Code (</w:t>
       </w:r>
-      <w:hyperlink r:id="rId5" w:history="1">
+      <w:hyperlink r:id="rId6" w:history="1">
         <w:r>
           <w:rPr>
             <w:rStyle w:val="Hyperlink"/>
@@ -1187,6 +1199,18 @@
       <w:szCs w:val="24"/>
     </w:rPr>
   </w:style>
+  <w:style w:type="character" w:styleId="FollowedHyperlink">
+    <w:name w:val="FollowedHyperlink"/>
+    <w:basedOn w:val="DefaultParagraphFont"/>
+    <w:uiPriority w:val="99"/>
+    <w:semiHidden/>
+    <w:unhideWhenUsed/>
+    <w:rsid w:val="006D1F29"/>
+    <w:rPr>
+      <w:color w:val="954F72" w:themeColor="followedHyperlink"/>
+      <w:u w:val="single"/>
+    </w:rPr>
+  </w:style>
 </w:styles>
 </file>
 

</xml_diff>